<commit_message>
Homework from the third seminar
</commit_message>
<xml_diff>
--- a/All_tasks.docx
+++ b/All_tasks.docx
@@ -99,59 +99,7 @@
           <w:lang w:eastAsia="ru-RU"/>
           <w14:ligatures w14:val="none"/>
         </w:rPr>
-        <w:t xml:space="preserve">Создать наследника реализованного класса </w:t>
-      </w:r>
-      <w:proofErr w:type="spellStart"/>
-      <w:r>
-        <w:rPr>
-          <w:rFonts w:ascii="Roboto" w:eastAsia="Times New Roman" w:hAnsi="Roboto" w:cs="Times New Roman"/>
-          <w:color w:val="2C2D30"/>
-          <w:kern w:val="0"/>
-          <w:sz w:val="23"/>
-          <w:szCs w:val="23"/>
-          <w:lang w:eastAsia="ru-RU"/>
-          <w14:ligatures w14:val="none"/>
-        </w:rPr>
-        <w:t>ГорячийНапиток</w:t>
-      </w:r>
-      <w:proofErr w:type="spellEnd"/>
-      <w:r>
-        <w:rPr>
-          <w:rFonts w:ascii="Roboto" w:eastAsia="Times New Roman" w:hAnsi="Roboto" w:cs="Times New Roman"/>
-          <w:color w:val="2C2D30"/>
-          <w:kern w:val="0"/>
-          <w:sz w:val="23"/>
-          <w:szCs w:val="23"/>
-          <w:lang w:eastAsia="ru-RU"/>
-          <w14:ligatures w14:val="none"/>
-        </w:rPr>
-        <w:t xml:space="preserve"> с дополнительным полем </w:t>
-      </w:r>
-      <w:proofErr w:type="spellStart"/>
-      <w:r>
-        <w:rPr>
-          <w:rFonts w:ascii="Roboto" w:eastAsia="Times New Roman" w:hAnsi="Roboto" w:cs="Times New Roman"/>
-          <w:color w:val="2C2D30"/>
-          <w:kern w:val="0"/>
-          <w:sz w:val="23"/>
-          <w:szCs w:val="23"/>
-          <w:lang w:eastAsia="ru-RU"/>
-          <w14:ligatures w14:val="none"/>
-        </w:rPr>
-        <w:t>int</w:t>
-      </w:r>
-      <w:proofErr w:type="spellEnd"/>
-      <w:r>
-        <w:rPr>
-          <w:rFonts w:ascii="Roboto" w:eastAsia="Times New Roman" w:hAnsi="Roboto" w:cs="Times New Roman"/>
-          <w:color w:val="2C2D30"/>
-          <w:kern w:val="0"/>
-          <w:sz w:val="23"/>
-          <w:szCs w:val="23"/>
-          <w:lang w:eastAsia="ru-RU"/>
-          <w14:ligatures w14:val="none"/>
-        </w:rPr>
-        <w:t xml:space="preserve"> температура.</w:t>
+        <w:t>Создать наследника реализованного класса ГорячийНапиток с дополнительным полем int температура.</w:t>
       </w:r>
     </w:p>
     <w:p>
@@ -182,243 +130,7 @@
           <w:lang w:eastAsia="ru-RU"/>
           <w14:ligatures w14:val="none"/>
         </w:rPr>
-        <w:t xml:space="preserve">Создать класс </w:t>
-      </w:r>
-      <w:proofErr w:type="spellStart"/>
-      <w:r>
-        <w:rPr>
-          <w:rFonts w:ascii="Roboto" w:eastAsia="Times New Roman" w:hAnsi="Roboto" w:cs="Times New Roman"/>
-          <w:color w:val="2C2D30"/>
-          <w:kern w:val="0"/>
-          <w:sz w:val="23"/>
-          <w:szCs w:val="23"/>
-          <w:lang w:eastAsia="ru-RU"/>
-          <w14:ligatures w14:val="none"/>
-        </w:rPr>
-        <w:t>ГорячихНапитковАвтомат</w:t>
-      </w:r>
-      <w:proofErr w:type="spellEnd"/>
-      <w:r>
-        <w:rPr>
-          <w:rFonts w:ascii="Roboto" w:eastAsia="Times New Roman" w:hAnsi="Roboto" w:cs="Times New Roman"/>
-          <w:color w:val="2C2D30"/>
-          <w:kern w:val="0"/>
-          <w:sz w:val="23"/>
-          <w:szCs w:val="23"/>
-          <w:lang w:eastAsia="ru-RU"/>
-          <w14:ligatures w14:val="none"/>
-        </w:rPr>
-        <w:t xml:space="preserve"> реализующий интерфейс </w:t>
-      </w:r>
-      <w:proofErr w:type="spellStart"/>
-      <w:r>
-        <w:rPr>
-          <w:rFonts w:ascii="Roboto" w:eastAsia="Times New Roman" w:hAnsi="Roboto" w:cs="Times New Roman"/>
-          <w:color w:val="2C2D30"/>
-          <w:kern w:val="0"/>
-          <w:sz w:val="23"/>
-          <w:szCs w:val="23"/>
-          <w:lang w:eastAsia="ru-RU"/>
-          <w14:ligatures w14:val="none"/>
-        </w:rPr>
-        <w:t>ТорговыйАвтомат</w:t>
-      </w:r>
-      <w:proofErr w:type="spellEnd"/>
-      <w:r>
-        <w:rPr>
-          <w:rFonts w:ascii="Roboto" w:eastAsia="Times New Roman" w:hAnsi="Roboto" w:cs="Times New Roman"/>
-          <w:color w:val="2C2D30"/>
-          <w:kern w:val="0"/>
-          <w:sz w:val="23"/>
-          <w:szCs w:val="23"/>
-          <w:lang w:eastAsia="ru-RU"/>
-          <w14:ligatures w14:val="none"/>
-        </w:rPr>
-        <w:t xml:space="preserve"> и реализовать перегруженный метод </w:t>
-      </w:r>
-      <w:proofErr w:type="spellStart"/>
-      <w:proofErr w:type="gramStart"/>
-      <w:r>
-        <w:rPr>
-          <w:rFonts w:ascii="Roboto" w:eastAsia="Times New Roman" w:hAnsi="Roboto" w:cs="Times New Roman"/>
-          <w:color w:val="2C2D30"/>
-          <w:kern w:val="0"/>
-          <w:sz w:val="23"/>
-          <w:szCs w:val="23"/>
-          <w:lang w:eastAsia="ru-RU"/>
-          <w14:ligatures w14:val="none"/>
-        </w:rPr>
-        <w:t>getProduct</w:t>
-      </w:r>
-      <w:proofErr w:type="spellEnd"/>
-      <w:r>
-        <w:rPr>
-          <w:rFonts w:ascii="Roboto" w:eastAsia="Times New Roman" w:hAnsi="Roboto" w:cs="Times New Roman"/>
-          <w:color w:val="2C2D30"/>
-          <w:kern w:val="0"/>
-          <w:sz w:val="23"/>
-          <w:szCs w:val="23"/>
-          <w:lang w:eastAsia="ru-RU"/>
-          <w14:ligatures w14:val="none"/>
-        </w:rPr>
-        <w:t>(</w:t>
-      </w:r>
-      <w:proofErr w:type="spellStart"/>
-      <w:proofErr w:type="gramEnd"/>
-      <w:r>
-        <w:rPr>
-          <w:rFonts w:ascii="Roboto" w:eastAsia="Times New Roman" w:hAnsi="Roboto" w:cs="Times New Roman"/>
-          <w:color w:val="2C2D30"/>
-          <w:kern w:val="0"/>
-          <w:sz w:val="23"/>
-          <w:szCs w:val="23"/>
-          <w:lang w:eastAsia="ru-RU"/>
-          <w14:ligatures w14:val="none"/>
-        </w:rPr>
-        <w:t>int</w:t>
-      </w:r>
-      <w:proofErr w:type="spellEnd"/>
-      <w:r>
-        <w:rPr>
-          <w:rFonts w:ascii="Roboto" w:eastAsia="Times New Roman" w:hAnsi="Roboto" w:cs="Times New Roman"/>
-          <w:color w:val="2C2D30"/>
-          <w:kern w:val="0"/>
-          <w:sz w:val="23"/>
-          <w:szCs w:val="23"/>
-          <w:lang w:eastAsia="ru-RU"/>
-          <w14:ligatures w14:val="none"/>
-        </w:rPr>
-        <w:t xml:space="preserve"> </w:t>
-      </w:r>
-      <w:proofErr w:type="spellStart"/>
-      <w:r>
-        <w:rPr>
-          <w:rFonts w:ascii="Roboto" w:eastAsia="Times New Roman" w:hAnsi="Roboto" w:cs="Times New Roman"/>
-          <w:color w:val="2C2D30"/>
-          <w:kern w:val="0"/>
-          <w:sz w:val="23"/>
-          <w:szCs w:val="23"/>
-          <w:lang w:eastAsia="ru-RU"/>
-          <w14:ligatures w14:val="none"/>
-        </w:rPr>
-        <w:t>name</w:t>
-      </w:r>
-      <w:proofErr w:type="spellEnd"/>
-      <w:r>
-        <w:rPr>
-          <w:rFonts w:ascii="Roboto" w:eastAsia="Times New Roman" w:hAnsi="Roboto" w:cs="Times New Roman"/>
-          <w:color w:val="2C2D30"/>
-          <w:kern w:val="0"/>
-          <w:sz w:val="23"/>
-          <w:szCs w:val="23"/>
-          <w:lang w:eastAsia="ru-RU"/>
-          <w14:ligatures w14:val="none"/>
-        </w:rPr>
-        <w:t xml:space="preserve">, </w:t>
-      </w:r>
-      <w:proofErr w:type="spellStart"/>
-      <w:r>
-        <w:rPr>
-          <w:rFonts w:ascii="Roboto" w:eastAsia="Times New Roman" w:hAnsi="Roboto" w:cs="Times New Roman"/>
-          <w:color w:val="2C2D30"/>
-          <w:kern w:val="0"/>
-          <w:sz w:val="23"/>
-          <w:szCs w:val="23"/>
-          <w:lang w:eastAsia="ru-RU"/>
-          <w14:ligatures w14:val="none"/>
-        </w:rPr>
-        <w:t>int</w:t>
-      </w:r>
-      <w:proofErr w:type="spellEnd"/>
-      <w:r>
-        <w:rPr>
-          <w:rFonts w:ascii="Roboto" w:eastAsia="Times New Roman" w:hAnsi="Roboto" w:cs="Times New Roman"/>
-          <w:color w:val="2C2D30"/>
-          <w:kern w:val="0"/>
-          <w:sz w:val="23"/>
-          <w:szCs w:val="23"/>
-          <w:lang w:eastAsia="ru-RU"/>
-          <w14:ligatures w14:val="none"/>
-        </w:rPr>
-        <w:t xml:space="preserve"> </w:t>
-      </w:r>
-      <w:proofErr w:type="spellStart"/>
-      <w:r>
-        <w:rPr>
-          <w:rFonts w:ascii="Roboto" w:eastAsia="Times New Roman" w:hAnsi="Roboto" w:cs="Times New Roman"/>
-          <w:color w:val="2C2D30"/>
-          <w:kern w:val="0"/>
-          <w:sz w:val="23"/>
-          <w:szCs w:val="23"/>
-          <w:lang w:eastAsia="ru-RU"/>
-          <w14:ligatures w14:val="none"/>
-        </w:rPr>
-        <w:t>volume</w:t>
-      </w:r>
-      <w:proofErr w:type="spellEnd"/>
-      <w:r>
-        <w:rPr>
-          <w:rFonts w:ascii="Roboto" w:eastAsia="Times New Roman" w:hAnsi="Roboto" w:cs="Times New Roman"/>
-          <w:color w:val="2C2D30"/>
-          <w:kern w:val="0"/>
-          <w:sz w:val="23"/>
-          <w:szCs w:val="23"/>
-          <w:lang w:eastAsia="ru-RU"/>
-          <w14:ligatures w14:val="none"/>
-        </w:rPr>
-        <w:t xml:space="preserve">, </w:t>
-      </w:r>
-      <w:proofErr w:type="spellStart"/>
-      <w:r>
-        <w:rPr>
-          <w:rFonts w:ascii="Roboto" w:eastAsia="Times New Roman" w:hAnsi="Roboto" w:cs="Times New Roman"/>
-          <w:color w:val="2C2D30"/>
-          <w:kern w:val="0"/>
-          <w:sz w:val="23"/>
-          <w:szCs w:val="23"/>
-          <w:lang w:eastAsia="ru-RU"/>
-          <w14:ligatures w14:val="none"/>
-        </w:rPr>
-        <w:t>int</w:t>
-      </w:r>
-      <w:proofErr w:type="spellEnd"/>
-      <w:r>
-        <w:rPr>
-          <w:rFonts w:ascii="Roboto" w:eastAsia="Times New Roman" w:hAnsi="Roboto" w:cs="Times New Roman"/>
-          <w:color w:val="2C2D30"/>
-          <w:kern w:val="0"/>
-          <w:sz w:val="23"/>
-          <w:szCs w:val="23"/>
-          <w:lang w:eastAsia="ru-RU"/>
-          <w14:ligatures w14:val="none"/>
-        </w:rPr>
-        <w:t xml:space="preserve"> </w:t>
-      </w:r>
-      <w:proofErr w:type="spellStart"/>
-      <w:r>
-        <w:rPr>
-          <w:rFonts w:ascii="Roboto" w:eastAsia="Times New Roman" w:hAnsi="Roboto" w:cs="Times New Roman"/>
-          <w:color w:val="2C2D30"/>
-          <w:kern w:val="0"/>
-          <w:sz w:val="23"/>
-          <w:szCs w:val="23"/>
-          <w:lang w:eastAsia="ru-RU"/>
-          <w14:ligatures w14:val="none"/>
-        </w:rPr>
-        <w:t>temperature</w:t>
-      </w:r>
-      <w:proofErr w:type="spellEnd"/>
-      <w:r>
-        <w:rPr>
-          <w:rFonts w:ascii="Roboto" w:eastAsia="Times New Roman" w:hAnsi="Roboto" w:cs="Times New Roman"/>
-          <w:color w:val="2C2D30"/>
-          <w:kern w:val="0"/>
-          <w:sz w:val="23"/>
-          <w:szCs w:val="23"/>
-          <w:lang w:eastAsia="ru-RU"/>
-          <w14:ligatures w14:val="none"/>
-        </w:rPr>
-        <w:t>), выдающий продукт соответствующий имени, объёму и температуре</w:t>
+        <w:t>Создать класс ГорячихНапитковАвтомат реализующий интерфейс ТорговыйАвтомат и реализовать перегруженный метод getProduct(int name, int volume, int temperature), выдающий продукт соответствующий имени, объёму и температуре</w:t>
       </w:r>
     </w:p>
     <w:p>
@@ -449,85 +161,7 @@
           <w:lang w:eastAsia="ru-RU"/>
           <w14:ligatures w14:val="none"/>
         </w:rPr>
-        <w:t xml:space="preserve">В </w:t>
-      </w:r>
-      <w:proofErr w:type="spellStart"/>
-      <w:r>
-        <w:rPr>
-          <w:rFonts w:ascii="Roboto" w:eastAsia="Times New Roman" w:hAnsi="Roboto" w:cs="Times New Roman"/>
-          <w:color w:val="2C2D30"/>
-          <w:kern w:val="0"/>
-          <w:sz w:val="23"/>
-          <w:szCs w:val="23"/>
-          <w:lang w:eastAsia="ru-RU"/>
-          <w14:ligatures w14:val="none"/>
-        </w:rPr>
-        <w:t>main</w:t>
-      </w:r>
-      <w:proofErr w:type="spellEnd"/>
-      <w:r>
-        <w:rPr>
-          <w:rFonts w:ascii="Roboto" w:eastAsia="Times New Roman" w:hAnsi="Roboto" w:cs="Times New Roman"/>
-          <w:color w:val="2C2D30"/>
-          <w:kern w:val="0"/>
-          <w:sz w:val="23"/>
-          <w:szCs w:val="23"/>
-          <w:lang w:eastAsia="ru-RU"/>
-          <w14:ligatures w14:val="none"/>
-        </w:rPr>
-        <w:t xml:space="preserve"> проинициализировать несколько </w:t>
-      </w:r>
-      <w:proofErr w:type="spellStart"/>
-      <w:r>
-        <w:rPr>
-          <w:rFonts w:ascii="Roboto" w:eastAsia="Times New Roman" w:hAnsi="Roboto" w:cs="Times New Roman"/>
-          <w:color w:val="2C2D30"/>
-          <w:kern w:val="0"/>
-          <w:sz w:val="23"/>
-          <w:szCs w:val="23"/>
-          <w:lang w:eastAsia="ru-RU"/>
-          <w14:ligatures w14:val="none"/>
-        </w:rPr>
-        <w:t>ГорячихНапитков</w:t>
-      </w:r>
-      <w:proofErr w:type="spellEnd"/>
-      <w:r>
-        <w:rPr>
-          <w:rFonts w:ascii="Roboto" w:eastAsia="Times New Roman" w:hAnsi="Roboto" w:cs="Times New Roman"/>
-          <w:color w:val="2C2D30"/>
-          <w:kern w:val="0"/>
-          <w:sz w:val="23"/>
-          <w:szCs w:val="23"/>
-          <w:lang w:eastAsia="ru-RU"/>
-          <w14:ligatures w14:val="none"/>
-        </w:rPr>
-        <w:t xml:space="preserve"> и </w:t>
-      </w:r>
-      <w:proofErr w:type="spellStart"/>
-      <w:r>
-        <w:rPr>
-          <w:rFonts w:ascii="Roboto" w:eastAsia="Times New Roman" w:hAnsi="Roboto" w:cs="Times New Roman"/>
-          <w:color w:val="2C2D30"/>
-          <w:kern w:val="0"/>
-          <w:sz w:val="23"/>
-          <w:szCs w:val="23"/>
-          <w:lang w:eastAsia="ru-RU"/>
-          <w14:ligatures w14:val="none"/>
-        </w:rPr>
-        <w:t>ГорячихНапитковАвтомат</w:t>
-      </w:r>
-      <w:proofErr w:type="spellEnd"/>
-      <w:r>
-        <w:rPr>
-          <w:rFonts w:ascii="Roboto" w:eastAsia="Times New Roman" w:hAnsi="Roboto" w:cs="Times New Roman"/>
-          <w:color w:val="2C2D30"/>
-          <w:kern w:val="0"/>
-          <w:sz w:val="23"/>
-          <w:szCs w:val="23"/>
-          <w:lang w:eastAsia="ru-RU"/>
-          <w14:ligatures w14:val="none"/>
-        </w:rPr>
-        <w:t xml:space="preserve"> и воспроизвести логику, заложенную в программе</w:t>
+        <w:t>В main проинициализировать несколько ГорячихНапитков и ГорячихНапитковАвтомат и воспроизвести логику, заложенную в программе</w:t>
       </w:r>
     </w:p>
     <w:p>
@@ -616,67 +250,7 @@
           <w:szCs w:val="23"/>
         </w:rPr>
         <w:br/>
-        <w:t xml:space="preserve">Методы из интерфейса </w:t>
-      </w:r>
-      <w:proofErr w:type="spellStart"/>
-      <w:r>
-        <w:rPr>
-          <w:rFonts w:ascii="Roboto" w:hAnsi="Roboto"/>
-          <w:color w:val="2C2D30"/>
-          <w:sz w:val="23"/>
-          <w:szCs w:val="23"/>
-        </w:rPr>
-        <w:t>QueueBehaviour</w:t>
-      </w:r>
-      <w:proofErr w:type="spellEnd"/>
-      <w:r>
-        <w:rPr>
-          <w:rFonts w:ascii="Roboto" w:hAnsi="Roboto"/>
-          <w:color w:val="2C2D30"/>
-          <w:sz w:val="23"/>
-          <w:szCs w:val="23"/>
-        </w:rPr>
-        <w:t xml:space="preserve">, имитируют работу очереди, </w:t>
-      </w:r>
-      <w:proofErr w:type="spellStart"/>
-      <w:r>
-        <w:rPr>
-          <w:rFonts w:ascii="Roboto" w:hAnsi="Roboto"/>
-          <w:color w:val="2C2D30"/>
-          <w:sz w:val="23"/>
-          <w:szCs w:val="23"/>
-        </w:rPr>
-        <w:t>MarketBehaviour</w:t>
-      </w:r>
-      <w:proofErr w:type="spellEnd"/>
-      <w:r>
-        <w:rPr>
-          <w:rFonts w:ascii="Roboto" w:hAnsi="Roboto"/>
-          <w:color w:val="2C2D30"/>
-          <w:sz w:val="23"/>
-          <w:szCs w:val="23"/>
-        </w:rPr>
-        <w:t xml:space="preserve"> – помещает и удаляет человека из очереди, метод </w:t>
-      </w:r>
-      <w:proofErr w:type="spellStart"/>
-      <w:r>
-        <w:rPr>
-          <w:rFonts w:ascii="Roboto" w:hAnsi="Roboto"/>
-          <w:color w:val="2C2D30"/>
-          <w:sz w:val="23"/>
-          <w:szCs w:val="23"/>
-        </w:rPr>
-        <w:t>update</w:t>
-      </w:r>
-      <w:proofErr w:type="spellEnd"/>
-      <w:r>
-        <w:rPr>
-          <w:rFonts w:ascii="Roboto" w:hAnsi="Roboto"/>
-          <w:color w:val="2C2D30"/>
-          <w:sz w:val="23"/>
-          <w:szCs w:val="23"/>
-        </w:rPr>
-        <w:t xml:space="preserve"> – обновляет состояние магазина (принимает и отдаёт заказы)</w:t>
+        <w:t>Методы из интерфейса QueueBehaviour, имитируют работу очереди, MarketBehaviour – помещает и удаляет человека из очереди, метод update – обновляет состояние магазина (принимает и отдаёт заказы)</w:t>
       </w:r>
     </w:p>
     <w:p>
@@ -692,7 +266,19 @@
         </w:rPr>
       </w:pPr>
     </w:p>
-    <w:p/>
+    <w:p>
+      <w:pPr>
+        <w:pStyle w:val="a3"/>
+        <w:shd w:val="clear" w:color="auto" w:fill="FFFFFF"/>
+        <w:spacing w:before="0" w:beforeAutospacing="0" w:after="0" w:afterAutospacing="0"/>
+        <w:rPr>
+          <w:rFonts w:ascii="Roboto" w:hAnsi="Roboto"/>
+          <w:color w:val="2C2D30"/>
+          <w:sz w:val="23"/>
+          <w:szCs w:val="23"/>
+        </w:rPr>
+      </w:pPr>
+    </w:p>
     <w:p>
       <w:pPr>
         <w:pStyle w:val="3"/>
@@ -715,10 +301,76 @@
           <w:sz w:val="26"/>
           <w:szCs w:val="26"/>
         </w:rPr>
-        <w:t xml:space="preserve">Урок 7. ООП Дизайн и </w:t>
-      </w:r>
-      <w:proofErr w:type="spellStart"/>
-      <w:r>
+        <w:t>Урок 3. Некоторые стандартные интерфейсы Java и примеры их использования</w:t>
+      </w:r>
+    </w:p>
+    <w:p>
+      <w:pPr>
+        <w:pStyle w:val="a3"/>
+        <w:shd w:val="clear" w:color="auto" w:fill="FFFFFF"/>
+        <w:spacing w:before="0" w:beforeAutospacing="0" w:after="0" w:afterAutospacing="0"/>
+        <w:rPr>
+          <w:rFonts w:ascii="Roboto" w:hAnsi="Roboto"/>
+          <w:color w:val="2C2D30"/>
+          <w:sz w:val="23"/>
+          <w:szCs w:val="23"/>
+        </w:rPr>
+      </w:pPr>
+      <w:r>
+        <w:rPr>
+          <w:rFonts w:ascii="Roboto" w:hAnsi="Roboto"/>
+          <w:color w:val="2C2D30"/>
+          <w:sz w:val="23"/>
+          <w:szCs w:val="23"/>
+        </w:rPr>
+        <w:t>— Создать класс Поток, содержащий в себе список УчебныхГрупп и реализующий интерфейс Iterable;</w:t>
+      </w:r>
+      <w:r>
+        <w:rPr>
+          <w:rFonts w:ascii="Roboto" w:hAnsi="Roboto"/>
+          <w:color w:val="2C2D30"/>
+          <w:sz w:val="23"/>
+          <w:szCs w:val="23"/>
+        </w:rPr>
+        <w:br/>
+        <w:t>— Создать класс StreamComparator, реализующий сравнение количества групп, входящих в Поток;</w:t>
+      </w:r>
+      <w:r>
+        <w:rPr>
+          <w:rFonts w:ascii="Roboto" w:hAnsi="Roboto"/>
+          <w:color w:val="2C2D30"/>
+          <w:sz w:val="23"/>
+          <w:szCs w:val="23"/>
+        </w:rPr>
+        <w:br/>
+        <w:t>— Создать класс ПотокСервис, добавив в него метод сортировки списка потоков, используя созданный StreamComparator;</w:t>
+      </w:r>
+      <w:r>
+        <w:rPr>
+          <w:rFonts w:ascii="Roboto" w:hAnsi="Roboto"/>
+          <w:color w:val="2C2D30"/>
+          <w:sz w:val="23"/>
+          <w:szCs w:val="23"/>
+        </w:rPr>
+        <w:br/>
+        <w:t>— Модифицировать класс Контроллер, добавив в него созданный сервис;</w:t>
+      </w:r>
+      <w:r>
+        <w:rPr>
+          <w:rFonts w:ascii="Roboto" w:hAnsi="Roboto"/>
+          <w:color w:val="2C2D30"/>
+          <w:sz w:val="23"/>
+          <w:szCs w:val="23"/>
+        </w:rPr>
+        <w:br/>
+        <w:t>— Модифицировать класс Контроллер, добавив в него метод, сортирующий список потоков, путём вызова созданного сервиса.</w:t>
+      </w:r>
+    </w:p>
+    <w:p/>
+    <w:p>
+      <w:pPr>
+        <w:pStyle w:val="3"/>
+        <w:spacing w:before="0" w:beforeAutospacing="0" w:after="0" w:afterAutospacing="0" w:line="360" w:lineRule="atLeast"/>
         <w:rPr>
           <w:rFonts w:ascii="Arial" w:hAnsi="Arial" w:cs="Arial"/>
           <w:b w:val="0"/>
@@ -727,9 +379,7 @@
           <w:sz w:val="26"/>
           <w:szCs w:val="26"/>
         </w:rPr>
-        <w:t>Solid</w:t>
-      </w:r>
-      <w:proofErr w:type="spellEnd"/>
+      </w:pPr>
       <w:r>
         <w:rPr>
           <w:rFonts w:ascii="Arial" w:hAnsi="Arial" w:cs="Arial"/>
@@ -739,7 +389,7 @@
           <w:sz w:val="26"/>
           <w:szCs w:val="26"/>
         </w:rPr>
-        <w:t xml:space="preserve"> ч.2</w:t>
+        <w:t>Урок 7. ООП Дизайн и Solid ч.2</w:t>
       </w:r>
     </w:p>
     <w:p>

</xml_diff>